<commit_message>
cleaned up tutorial files
</commit_message>
<xml_diff>
--- a/Project_Information/Resources/Tutorials/Aws_Tutorials.docx
+++ b/Project_Information/Resources/Tutorials/Aws_Tutorials.docx
@@ -383,7 +383,99 @@
           <w:vertAlign w:val="baseline"/>
           <w:rtl w:val="0"/>
         </w:rPr>
-        <w:t xml:space="preserve">1 What is Amazon Web Services? 1 1.1 Introduction . . . . . . . . . . . . . . . . . . . . . . . . . . . . 1 1.2 Which services will be used for the project? . . . . . . . . . . 1 </w:t>
+        <w:t xml:space="preserve">1 What is Amazon Web Services? </w:t>
+      </w:r>
+    </w:p>
+    <w:p>
+      <w:pPr>
+        <w:keepNext w:val="0"/>
+        <w:keepLines w:val="0"/>
+        <w:widowControl w:val="0"/>
+        <w:pBdr>
+          <w:top w:space="0" w:sz="0" w:val="nil"/>
+          <w:left w:space="0" w:sz="0" w:val="nil"/>
+          <w:bottom w:space="0" w:sz="0" w:val="nil"/>
+          <w:right w:space="0" w:sz="0" w:val="nil"/>
+          <w:between w:space="0" w:sz="0" w:val="nil"/>
+        </w:pBdr>
+        <w:shd w:fill="auto" w:val="clear"/>
+        <w:spacing w:after="0" w:before="283.2" w:line="276" w:lineRule="auto"/>
+        <w:ind w:left="619.1999999999998" w:right="633.6000000000013" w:firstLine="0"/>
+        <w:jc w:val="both"/>
+        <w:rPr>
+          <w:rFonts w:ascii="Arial" w:cs="Arial" w:eastAsia="Arial" w:hAnsi="Arial"/>
+          <w:b w:val="0"/>
+          <w:i w:val="0"/>
+          <w:smallCaps w:val="0"/>
+          <w:strike w:val="0"/>
+          <w:color w:val="000000"/>
+          <w:sz w:val="23.910398483276367"/>
+          <w:szCs w:val="23.910398483276367"/>
+          <w:u w:val="none"/>
+          <w:shd w:fill="auto" w:val="clear"/>
+          <w:vertAlign w:val="baseline"/>
+        </w:rPr>
+      </w:pPr>
+      <w:r>
+        <w:rPr>
+          <w:rFonts w:ascii="Arial" w:cs="Arial" w:eastAsia="Arial" w:hAnsi="Arial"/>
+          <w:b w:val="0"/>
+          <w:i w:val="0"/>
+          <w:smallCaps w:val="0"/>
+          <w:strike w:val="0"/>
+          <w:color w:val="000000"/>
+          <w:sz w:val="23.910398483276367"/>
+          <w:szCs w:val="23.910398483276367"/>
+          <w:u w:val="none"/>
+          <w:shd w:fill="auto" w:val="clear"/>
+          <w:vertAlign w:val="baseline"/>
+          <w:rtl w:val="0"/>
+        </w:rPr>
+        <w:t xml:space="preserve">1 1.1 Introduction . . . . . . . . . . . . . . . . . . . . . . . . . . . . </w:t>
+      </w:r>
+    </w:p>
+    <w:p>
+      <w:pPr>
+        <w:keepNext w:val="0"/>
+        <w:keepLines w:val="0"/>
+        <w:widowControl w:val="0"/>
+        <w:pBdr>
+          <w:top w:space="0" w:sz="0" w:val="nil"/>
+          <w:left w:space="0" w:sz="0" w:val="nil"/>
+          <w:bottom w:space="0" w:sz="0" w:val="nil"/>
+          <w:right w:space="0" w:sz="0" w:val="nil"/>
+          <w:between w:space="0" w:sz="0" w:val="nil"/>
+        </w:pBdr>
+        <w:shd w:fill="auto" w:val="clear"/>
+        <w:spacing w:after="0" w:before="283.2" w:line="276" w:lineRule="auto"/>
+        <w:ind w:left="619.1999999999998" w:right="633.6000000000013" w:firstLine="0"/>
+        <w:jc w:val="both"/>
+        <w:rPr>
+          <w:sz w:val="23.910398483276367"/>
+          <w:szCs w:val="23.910398483276367"/>
+        </w:rPr>
+      </w:pPr>
+      <w:r>
+        <w:rPr>
+          <w:rFonts w:ascii="Arial" w:cs="Arial" w:eastAsia="Arial" w:hAnsi="Arial"/>
+          <w:b w:val="0"/>
+          <w:i w:val="0"/>
+          <w:smallCaps w:val="0"/>
+          <w:strike w:val="0"/>
+          <w:color w:val="000000"/>
+          <w:sz w:val="23.910398483276367"/>
+          <w:szCs w:val="23.910398483276367"/>
+          <w:u w:val="none"/>
+          <w:shd w:fill="auto" w:val="clear"/>
+          <w:vertAlign w:val="baseline"/>
+          <w:rtl w:val="0"/>
+        </w:rPr>
+        <w:t xml:space="preserve">1 1.2 Which services will be used for the project? . . . . . . . . . . 1 </w:t>
+      </w:r>
+      <w:r>
+        <w:rPr>
+          <w:rtl w:val="0"/>
+        </w:rPr>
       </w:r>
     </w:p>
     <w:p>
@@ -431,7 +523,103 @@
           <w:vertAlign w:val="baseline"/>
           <w:rtl w:val="0"/>
         </w:rPr>
-        <w:t xml:space="preserve">2 AWS CLI 2 2.1 Introduction . . . . . . . . . . . . . . . . . . . . . . . . . . . . 2 2.2 Ressources . . . . . . . . . . . . . . . . . . . . . . . . . . . . . 2 </w:t>
+        <w:t xml:space="preserve">2 AWS CLI </w:t>
+      </w:r>
+    </w:p>
+    <w:p>
+      <w:pPr>
+        <w:keepNext w:val="0"/>
+        <w:keepLines w:val="0"/>
+        <w:widowControl w:val="0"/>
+        <w:pBdr>
+          <w:top w:space="0" w:sz="0" w:val="nil"/>
+          <w:left w:space="0" w:sz="0" w:val="nil"/>
+          <w:bottom w:space="0" w:sz="0" w:val="nil"/>
+          <w:right w:space="0" w:sz="0" w:val="nil"/>
+          <w:between w:space="0" w:sz="0" w:val="nil"/>
+        </w:pBdr>
+        <w:shd w:fill="auto" w:val="clear"/>
+        <w:spacing w:after="0" w:before="278.4" w:line="276" w:lineRule="auto"/>
+        <w:ind w:left="619.1999999999998" w:right="633.6000000000013" w:firstLine="0"/>
+        <w:jc w:val="both"/>
+        <w:rPr>
+          <w:rFonts w:ascii="Arial" w:cs="Arial" w:eastAsia="Arial" w:hAnsi="Arial"/>
+          <w:b w:val="0"/>
+          <w:i w:val="0"/>
+          <w:smallCaps w:val="0"/>
+          <w:strike w:val="0"/>
+          <w:color w:val="000000"/>
+          <w:sz w:val="23.910398483276367"/>
+          <w:szCs w:val="23.910398483276367"/>
+          <w:u w:val="none"/>
+          <w:shd w:fill="auto" w:val="clear"/>
+          <w:vertAlign w:val="baseline"/>
+        </w:rPr>
+      </w:pPr>
+      <w:r>
+        <w:rPr>
+          <w:rFonts w:ascii="Arial" w:cs="Arial" w:eastAsia="Arial" w:hAnsi="Arial"/>
+          <w:b w:val="0"/>
+          <w:i w:val="0"/>
+          <w:smallCaps w:val="0"/>
+          <w:strike w:val="0"/>
+          <w:color w:val="000000"/>
+          <w:sz w:val="23.910398483276367"/>
+          <w:szCs w:val="23.910398483276367"/>
+          <w:u w:val="none"/>
+          <w:shd w:fill="auto" w:val="clear"/>
+          <w:vertAlign w:val="baseline"/>
+          <w:rtl w:val="0"/>
+        </w:rPr>
+        <w:t xml:space="preserve">2 2.1 Introduction . . . . . . . . . . . . . . . . . . . . . . . . . . . . </w:t>
+      </w:r>
+    </w:p>
+    <w:p>
+      <w:pPr>
+        <w:keepNext w:val="0"/>
+        <w:keepLines w:val="0"/>
+        <w:widowControl w:val="0"/>
+        <w:pBdr>
+          <w:top w:space="0" w:sz="0" w:val="nil"/>
+          <w:left w:space="0" w:sz="0" w:val="nil"/>
+          <w:bottom w:space="0" w:sz="0" w:val="nil"/>
+          <w:right w:space="0" w:sz="0" w:val="nil"/>
+          <w:between w:space="0" w:sz="0" w:val="nil"/>
+        </w:pBdr>
+        <w:shd w:fill="auto" w:val="clear"/>
+        <w:spacing w:after="0" w:before="278.4" w:line="276" w:lineRule="auto"/>
+        <w:ind w:left="619.1999999999998" w:right="633.6000000000013" w:firstLine="0"/>
+        <w:jc w:val="both"/>
+        <w:rPr>
+          <w:rFonts w:ascii="Arial" w:cs="Arial" w:eastAsia="Arial" w:hAnsi="Arial"/>
+          <w:b w:val="0"/>
+          <w:i w:val="0"/>
+          <w:smallCaps w:val="0"/>
+          <w:strike w:val="0"/>
+          <w:color w:val="000000"/>
+          <w:sz w:val="23.910398483276367"/>
+          <w:szCs w:val="23.910398483276367"/>
+          <w:u w:val="none"/>
+          <w:shd w:fill="auto" w:val="clear"/>
+          <w:vertAlign w:val="baseline"/>
+        </w:rPr>
+      </w:pPr>
+      <w:r>
+        <w:rPr>
+          <w:rFonts w:ascii="Arial" w:cs="Arial" w:eastAsia="Arial" w:hAnsi="Arial"/>
+          <w:b w:val="0"/>
+          <w:i w:val="0"/>
+          <w:smallCaps w:val="0"/>
+          <w:strike w:val="0"/>
+          <w:color w:val="000000"/>
+          <w:sz w:val="23.910398483276367"/>
+          <w:szCs w:val="23.910398483276367"/>
+          <w:u w:val="none"/>
+          <w:shd w:fill="auto" w:val="clear"/>
+          <w:vertAlign w:val="baseline"/>
+          <w:rtl w:val="0"/>
+        </w:rPr>
+        <w:t xml:space="preserve">2 2.2 Ressources . . . . . . . . . . . . . . . . . . . . . . . . . . . . . 2 </w:t>
       </w:r>
     </w:p>
     <w:p>
@@ -479,7 +667,7 @@
           <w:vertAlign w:val="baseline"/>
           <w:rtl w:val="0"/>
         </w:rPr>
-        <w:t xml:space="preserve">3 S3 Bucket 3 3.1 Introduction . . . . . . . . . . . . . . . . . . . . . . . . . . . . 3 3.2 How to create a S3 Bucket? . . . . . . . . . . . . . . . . . . . 3 3.3 Hosting a static website . . . . . . . . . . . . . . . . . . . . . 8 3.4 Permissions . . . . . . . . . . . . . . . . . . . . . . . . . . . . 11 3.5 Ressources . . . . . . . . . . . . . . . . . . . . . . . . . . . . . 11 </w:t>
+        <w:t xml:space="preserve">3 S3 Bucket 3 </w:t>
       </w:r>
     </w:p>
     <w:p>
@@ -527,7 +715,7 @@
           <w:vertAlign w:val="baseline"/>
           <w:rtl w:val="0"/>
         </w:rPr>
-        <w:t xml:space="preserve">4 API Gateway 12 4.1 Introduction . . . . . . . . . . . . . . . . . . . . . . . . . . . . 12 4.2 Ressources . . . . . . . . . . . . . . . . . . . . . . . . . . . . . 12 </w:t>
+        <w:t xml:space="preserve">3.1 Introduction . . . . . . . . . . . . . . . . . . . . . . . . . . . . </w:t>
       </w:r>
     </w:p>
     <w:p>
@@ -575,7 +763,7 @@
           <w:vertAlign w:val="baseline"/>
           <w:rtl w:val="0"/>
         </w:rPr>
-        <w:t xml:space="preserve">5 Lambda functions 13 5.1 Introduction . . . . . . . . . . . . . . . . . . . . . . . . . . . . 13 5.2 Ressources . . . . . . . . . . . . . . . . . . . . . . . . . . . . . 13 </w:t>
+        <w:t xml:space="preserve">3 3.2 How to create a S3 Bucket? . . . . . . . . . . . . . . . . . . . </w:t>
       </w:r>
     </w:p>
     <w:p>
@@ -623,7 +811,535 @@
           <w:vertAlign w:val="baseline"/>
           <w:rtl w:val="0"/>
         </w:rPr>
-        <w:t xml:space="preserve">6 DynamoDB 14 6.1 Introduction . . . . . . . . . . . . . . . . . . . . . . . . . . . . 14 6.2 Ressources . . . . . . . . . . . . . . . . . . . . . . . . . . . . . 14 </w:t>
+        <w:t xml:space="preserve">3 3.3 Hosting a static website . . . . . . . . . . . . . . . . . . . . . 8 </w:t>
+      </w:r>
+    </w:p>
+    <w:p>
+      <w:pPr>
+        <w:keepNext w:val="0"/>
+        <w:keepLines w:val="0"/>
+        <w:widowControl w:val="0"/>
+        <w:pBdr>
+          <w:top w:space="0" w:sz="0" w:val="nil"/>
+          <w:left w:space="0" w:sz="0" w:val="nil"/>
+          <w:bottom w:space="0" w:sz="0" w:val="nil"/>
+          <w:right w:space="0" w:sz="0" w:val="nil"/>
+          <w:between w:space="0" w:sz="0" w:val="nil"/>
+        </w:pBdr>
+        <w:shd w:fill="auto" w:val="clear"/>
+        <w:spacing w:after="0" w:before="283.2" w:line="276" w:lineRule="auto"/>
+        <w:ind w:left="619.1999999999998" w:right="633.6000000000013" w:firstLine="0"/>
+        <w:jc w:val="both"/>
+        <w:rPr>
+          <w:rFonts w:ascii="Arial" w:cs="Arial" w:eastAsia="Arial" w:hAnsi="Arial"/>
+          <w:b w:val="0"/>
+          <w:i w:val="0"/>
+          <w:smallCaps w:val="0"/>
+          <w:strike w:val="0"/>
+          <w:color w:val="000000"/>
+          <w:sz w:val="23.910398483276367"/>
+          <w:szCs w:val="23.910398483276367"/>
+          <w:u w:val="none"/>
+          <w:shd w:fill="auto" w:val="clear"/>
+          <w:vertAlign w:val="baseline"/>
+        </w:rPr>
+      </w:pPr>
+      <w:r>
+        <w:rPr>
+          <w:rFonts w:ascii="Arial" w:cs="Arial" w:eastAsia="Arial" w:hAnsi="Arial"/>
+          <w:b w:val="0"/>
+          <w:i w:val="0"/>
+          <w:smallCaps w:val="0"/>
+          <w:strike w:val="0"/>
+          <w:color w:val="000000"/>
+          <w:sz w:val="23.910398483276367"/>
+          <w:szCs w:val="23.910398483276367"/>
+          <w:u w:val="none"/>
+          <w:shd w:fill="auto" w:val="clear"/>
+          <w:vertAlign w:val="baseline"/>
+          <w:rtl w:val="0"/>
+        </w:rPr>
+        <w:t xml:space="preserve">3.4 Permissions . . . . . . . . . . . . . . . . . . . . . . . . . . . . 11 </w:t>
+      </w:r>
+    </w:p>
+    <w:p>
+      <w:pPr>
+        <w:keepNext w:val="0"/>
+        <w:keepLines w:val="0"/>
+        <w:widowControl w:val="0"/>
+        <w:pBdr>
+          <w:top w:space="0" w:sz="0" w:val="nil"/>
+          <w:left w:space="0" w:sz="0" w:val="nil"/>
+          <w:bottom w:space="0" w:sz="0" w:val="nil"/>
+          <w:right w:space="0" w:sz="0" w:val="nil"/>
+          <w:between w:space="0" w:sz="0" w:val="nil"/>
+        </w:pBdr>
+        <w:shd w:fill="auto" w:val="clear"/>
+        <w:spacing w:after="0" w:before="283.2" w:line="276" w:lineRule="auto"/>
+        <w:ind w:left="619.1999999999998" w:right="633.6000000000013" w:firstLine="0"/>
+        <w:jc w:val="both"/>
+        <w:rPr>
+          <w:rFonts w:ascii="Arial" w:cs="Arial" w:eastAsia="Arial" w:hAnsi="Arial"/>
+          <w:b w:val="0"/>
+          <w:i w:val="0"/>
+          <w:smallCaps w:val="0"/>
+          <w:strike w:val="0"/>
+          <w:color w:val="000000"/>
+          <w:sz w:val="23.910398483276367"/>
+          <w:szCs w:val="23.910398483276367"/>
+          <w:u w:val="none"/>
+          <w:shd w:fill="auto" w:val="clear"/>
+          <w:vertAlign w:val="baseline"/>
+        </w:rPr>
+      </w:pPr>
+      <w:r>
+        <w:rPr>
+          <w:rFonts w:ascii="Arial" w:cs="Arial" w:eastAsia="Arial" w:hAnsi="Arial"/>
+          <w:b w:val="0"/>
+          <w:i w:val="0"/>
+          <w:smallCaps w:val="0"/>
+          <w:strike w:val="0"/>
+          <w:color w:val="000000"/>
+          <w:sz w:val="23.910398483276367"/>
+          <w:szCs w:val="23.910398483276367"/>
+          <w:u w:val="none"/>
+          <w:shd w:fill="auto" w:val="clear"/>
+          <w:vertAlign w:val="baseline"/>
+          <w:rtl w:val="0"/>
+        </w:rPr>
+        <w:t xml:space="preserve">3.5 Ressources . . . . . . . . . . . . . . . . . . . . . . . . . . . . . 11 </w:t>
+      </w:r>
+    </w:p>
+    <w:p>
+      <w:pPr>
+        <w:keepNext w:val="0"/>
+        <w:keepLines w:val="0"/>
+        <w:widowControl w:val="0"/>
+        <w:pBdr>
+          <w:top w:space="0" w:sz="0" w:val="nil"/>
+          <w:left w:space="0" w:sz="0" w:val="nil"/>
+          <w:bottom w:space="0" w:sz="0" w:val="nil"/>
+          <w:right w:space="0" w:sz="0" w:val="nil"/>
+          <w:between w:space="0" w:sz="0" w:val="nil"/>
+        </w:pBdr>
+        <w:shd w:fill="auto" w:val="clear"/>
+        <w:spacing w:after="0" w:before="283.2" w:line="276" w:lineRule="auto"/>
+        <w:ind w:left="619.1999999999998" w:right="633.6000000000013" w:firstLine="0"/>
+        <w:jc w:val="both"/>
+        <w:rPr>
+          <w:rFonts w:ascii="Arial" w:cs="Arial" w:eastAsia="Arial" w:hAnsi="Arial"/>
+          <w:b w:val="0"/>
+          <w:i w:val="0"/>
+          <w:smallCaps w:val="0"/>
+          <w:strike w:val="0"/>
+          <w:color w:val="000000"/>
+          <w:sz w:val="23.910398483276367"/>
+          <w:szCs w:val="23.910398483276367"/>
+          <w:u w:val="none"/>
+          <w:shd w:fill="auto" w:val="clear"/>
+          <w:vertAlign w:val="baseline"/>
+        </w:rPr>
+      </w:pPr>
+      <w:r>
+        <w:rPr>
+          <w:rFonts w:ascii="Arial" w:cs="Arial" w:eastAsia="Arial" w:hAnsi="Arial"/>
+          <w:b w:val="0"/>
+          <w:i w:val="0"/>
+          <w:smallCaps w:val="0"/>
+          <w:strike w:val="0"/>
+          <w:color w:val="000000"/>
+          <w:sz w:val="23.910398483276367"/>
+          <w:szCs w:val="23.910398483276367"/>
+          <w:u w:val="none"/>
+          <w:shd w:fill="auto" w:val="clear"/>
+          <w:vertAlign w:val="baseline"/>
+          <w:rtl w:val="0"/>
+        </w:rPr>
+        <w:t xml:space="preserve">4 API Gateway 12 </w:t>
+      </w:r>
+    </w:p>
+    <w:p>
+      <w:pPr>
+        <w:keepNext w:val="0"/>
+        <w:keepLines w:val="0"/>
+        <w:widowControl w:val="0"/>
+        <w:pBdr>
+          <w:top w:space="0" w:sz="0" w:val="nil"/>
+          <w:left w:space="0" w:sz="0" w:val="nil"/>
+          <w:bottom w:space="0" w:sz="0" w:val="nil"/>
+          <w:right w:space="0" w:sz="0" w:val="nil"/>
+          <w:between w:space="0" w:sz="0" w:val="nil"/>
+        </w:pBdr>
+        <w:shd w:fill="auto" w:val="clear"/>
+        <w:spacing w:after="0" w:before="283.2" w:line="276" w:lineRule="auto"/>
+        <w:ind w:left="619.1999999999998" w:right="633.6000000000013" w:firstLine="0"/>
+        <w:jc w:val="both"/>
+        <w:rPr>
+          <w:rFonts w:ascii="Arial" w:cs="Arial" w:eastAsia="Arial" w:hAnsi="Arial"/>
+          <w:b w:val="0"/>
+          <w:i w:val="0"/>
+          <w:smallCaps w:val="0"/>
+          <w:strike w:val="0"/>
+          <w:color w:val="000000"/>
+          <w:sz w:val="23.910398483276367"/>
+          <w:szCs w:val="23.910398483276367"/>
+          <w:u w:val="none"/>
+          <w:shd w:fill="auto" w:val="clear"/>
+          <w:vertAlign w:val="baseline"/>
+        </w:rPr>
+      </w:pPr>
+      <w:r>
+        <w:rPr>
+          <w:rFonts w:ascii="Arial" w:cs="Arial" w:eastAsia="Arial" w:hAnsi="Arial"/>
+          <w:b w:val="0"/>
+          <w:i w:val="0"/>
+          <w:smallCaps w:val="0"/>
+          <w:strike w:val="0"/>
+          <w:color w:val="000000"/>
+          <w:sz w:val="23.910398483276367"/>
+          <w:szCs w:val="23.910398483276367"/>
+          <w:u w:val="none"/>
+          <w:shd w:fill="auto" w:val="clear"/>
+          <w:vertAlign w:val="baseline"/>
+          <w:rtl w:val="0"/>
+        </w:rPr>
+        <w:t xml:space="preserve">4.1 Introduction . . . . . . . . . . . . . . . . . . . . . . . . . . . . 12 </w:t>
+      </w:r>
+    </w:p>
+    <w:p>
+      <w:pPr>
+        <w:keepNext w:val="0"/>
+        <w:keepLines w:val="0"/>
+        <w:widowControl w:val="0"/>
+        <w:pBdr>
+          <w:top w:space="0" w:sz="0" w:val="nil"/>
+          <w:left w:space="0" w:sz="0" w:val="nil"/>
+          <w:bottom w:space="0" w:sz="0" w:val="nil"/>
+          <w:right w:space="0" w:sz="0" w:val="nil"/>
+          <w:between w:space="0" w:sz="0" w:val="nil"/>
+        </w:pBdr>
+        <w:shd w:fill="auto" w:val="clear"/>
+        <w:spacing w:after="0" w:before="283.2" w:line="276" w:lineRule="auto"/>
+        <w:ind w:left="619.1999999999998" w:right="633.6000000000013" w:firstLine="0"/>
+        <w:jc w:val="both"/>
+        <w:rPr>
+          <w:rFonts w:ascii="Arial" w:cs="Arial" w:eastAsia="Arial" w:hAnsi="Arial"/>
+          <w:b w:val="0"/>
+          <w:i w:val="0"/>
+          <w:smallCaps w:val="0"/>
+          <w:strike w:val="0"/>
+          <w:color w:val="000000"/>
+          <w:sz w:val="23.910398483276367"/>
+          <w:szCs w:val="23.910398483276367"/>
+          <w:u w:val="none"/>
+          <w:shd w:fill="auto" w:val="clear"/>
+          <w:vertAlign w:val="baseline"/>
+        </w:rPr>
+      </w:pPr>
+      <w:r>
+        <w:rPr>
+          <w:rFonts w:ascii="Arial" w:cs="Arial" w:eastAsia="Arial" w:hAnsi="Arial"/>
+          <w:b w:val="0"/>
+          <w:i w:val="0"/>
+          <w:smallCaps w:val="0"/>
+          <w:strike w:val="0"/>
+          <w:color w:val="000000"/>
+          <w:sz w:val="23.910398483276367"/>
+          <w:szCs w:val="23.910398483276367"/>
+          <w:u w:val="none"/>
+          <w:shd w:fill="auto" w:val="clear"/>
+          <w:vertAlign w:val="baseline"/>
+          <w:rtl w:val="0"/>
+        </w:rPr>
+        <w:t xml:space="preserve">4.2 Ressources . . . . . . . . . . . . . . . . . . . . . . . . . . . . . 12 </w:t>
+      </w:r>
+    </w:p>
+    <w:p>
+      <w:pPr>
+        <w:keepNext w:val="0"/>
+        <w:keepLines w:val="0"/>
+        <w:widowControl w:val="0"/>
+        <w:pBdr>
+          <w:top w:space="0" w:sz="0" w:val="nil"/>
+          <w:left w:space="0" w:sz="0" w:val="nil"/>
+          <w:bottom w:space="0" w:sz="0" w:val="nil"/>
+          <w:right w:space="0" w:sz="0" w:val="nil"/>
+          <w:between w:space="0" w:sz="0" w:val="nil"/>
+        </w:pBdr>
+        <w:shd w:fill="auto" w:val="clear"/>
+        <w:spacing w:after="0" w:before="283.2" w:line="276" w:lineRule="auto"/>
+        <w:ind w:left="619.1999999999998" w:right="633.6000000000013" w:firstLine="0"/>
+        <w:jc w:val="both"/>
+        <w:rPr>
+          <w:rFonts w:ascii="Arial" w:cs="Arial" w:eastAsia="Arial" w:hAnsi="Arial"/>
+          <w:b w:val="0"/>
+          <w:i w:val="0"/>
+          <w:smallCaps w:val="0"/>
+          <w:strike w:val="0"/>
+          <w:color w:val="000000"/>
+          <w:sz w:val="23.910398483276367"/>
+          <w:szCs w:val="23.910398483276367"/>
+          <w:u w:val="none"/>
+          <w:shd w:fill="auto" w:val="clear"/>
+          <w:vertAlign w:val="baseline"/>
+        </w:rPr>
+      </w:pPr>
+      <w:r>
+        <w:rPr>
+          <w:rFonts w:ascii="Arial" w:cs="Arial" w:eastAsia="Arial" w:hAnsi="Arial"/>
+          <w:b w:val="0"/>
+          <w:i w:val="0"/>
+          <w:smallCaps w:val="0"/>
+          <w:strike w:val="0"/>
+          <w:color w:val="000000"/>
+          <w:sz w:val="23.910398483276367"/>
+          <w:szCs w:val="23.910398483276367"/>
+          <w:u w:val="none"/>
+          <w:shd w:fill="auto" w:val="clear"/>
+          <w:vertAlign w:val="baseline"/>
+          <w:rtl w:val="0"/>
+        </w:rPr>
+        <w:t xml:space="preserve">5 Lambda functions 13 </w:t>
+      </w:r>
+    </w:p>
+    <w:p>
+      <w:pPr>
+        <w:keepNext w:val="0"/>
+        <w:keepLines w:val="0"/>
+        <w:widowControl w:val="0"/>
+        <w:pBdr>
+          <w:top w:space="0" w:sz="0" w:val="nil"/>
+          <w:left w:space="0" w:sz="0" w:val="nil"/>
+          <w:bottom w:space="0" w:sz="0" w:val="nil"/>
+          <w:right w:space="0" w:sz="0" w:val="nil"/>
+          <w:between w:space="0" w:sz="0" w:val="nil"/>
+        </w:pBdr>
+        <w:shd w:fill="auto" w:val="clear"/>
+        <w:spacing w:after="0" w:before="283.2" w:line="276" w:lineRule="auto"/>
+        <w:ind w:left="619.1999999999998" w:right="633.6000000000013" w:firstLine="0"/>
+        <w:jc w:val="both"/>
+        <w:rPr>
+          <w:rFonts w:ascii="Arial" w:cs="Arial" w:eastAsia="Arial" w:hAnsi="Arial"/>
+          <w:b w:val="0"/>
+          <w:i w:val="0"/>
+          <w:smallCaps w:val="0"/>
+          <w:strike w:val="0"/>
+          <w:color w:val="000000"/>
+          <w:sz w:val="23.910398483276367"/>
+          <w:szCs w:val="23.910398483276367"/>
+          <w:u w:val="none"/>
+          <w:shd w:fill="auto" w:val="clear"/>
+          <w:vertAlign w:val="baseline"/>
+        </w:rPr>
+      </w:pPr>
+      <w:r>
+        <w:rPr>
+          <w:rFonts w:ascii="Arial" w:cs="Arial" w:eastAsia="Arial" w:hAnsi="Arial"/>
+          <w:b w:val="0"/>
+          <w:i w:val="0"/>
+          <w:smallCaps w:val="0"/>
+          <w:strike w:val="0"/>
+          <w:color w:val="000000"/>
+          <w:sz w:val="23.910398483276367"/>
+          <w:szCs w:val="23.910398483276367"/>
+          <w:u w:val="none"/>
+          <w:shd w:fill="auto" w:val="clear"/>
+          <w:vertAlign w:val="baseline"/>
+          <w:rtl w:val="0"/>
+        </w:rPr>
+        <w:t xml:space="preserve">5.1 Introduction . . . . . . . . . . . . . . . . . . . . . . . . . . . . 13 </w:t>
+      </w:r>
+    </w:p>
+    <w:p>
+      <w:pPr>
+        <w:keepNext w:val="0"/>
+        <w:keepLines w:val="0"/>
+        <w:widowControl w:val="0"/>
+        <w:pBdr>
+          <w:top w:space="0" w:sz="0" w:val="nil"/>
+          <w:left w:space="0" w:sz="0" w:val="nil"/>
+          <w:bottom w:space="0" w:sz="0" w:val="nil"/>
+          <w:right w:space="0" w:sz="0" w:val="nil"/>
+          <w:between w:space="0" w:sz="0" w:val="nil"/>
+        </w:pBdr>
+        <w:shd w:fill="auto" w:val="clear"/>
+        <w:spacing w:after="0" w:before="283.2" w:line="276" w:lineRule="auto"/>
+        <w:ind w:left="619.1999999999998" w:right="633.6000000000013" w:firstLine="0"/>
+        <w:jc w:val="both"/>
+        <w:rPr>
+          <w:rFonts w:ascii="Arial" w:cs="Arial" w:eastAsia="Arial" w:hAnsi="Arial"/>
+          <w:b w:val="0"/>
+          <w:i w:val="0"/>
+          <w:smallCaps w:val="0"/>
+          <w:strike w:val="0"/>
+          <w:color w:val="000000"/>
+          <w:sz w:val="23.910398483276367"/>
+          <w:szCs w:val="23.910398483276367"/>
+          <w:u w:val="none"/>
+          <w:shd w:fill="auto" w:val="clear"/>
+          <w:vertAlign w:val="baseline"/>
+        </w:rPr>
+      </w:pPr>
+      <w:r>
+        <w:rPr>
+          <w:rFonts w:ascii="Arial" w:cs="Arial" w:eastAsia="Arial" w:hAnsi="Arial"/>
+          <w:b w:val="0"/>
+          <w:i w:val="0"/>
+          <w:smallCaps w:val="0"/>
+          <w:strike w:val="0"/>
+          <w:color w:val="000000"/>
+          <w:sz w:val="23.910398483276367"/>
+          <w:szCs w:val="23.910398483276367"/>
+          <w:u w:val="none"/>
+          <w:shd w:fill="auto" w:val="clear"/>
+          <w:vertAlign w:val="baseline"/>
+          <w:rtl w:val="0"/>
+        </w:rPr>
+        <w:t xml:space="preserve">5.2 Ressources . . . . . . . . . . . . . . . . . . . . . . . . . . . . . 13 </w:t>
+      </w:r>
+    </w:p>
+    <w:p>
+      <w:pPr>
+        <w:keepNext w:val="0"/>
+        <w:keepLines w:val="0"/>
+        <w:widowControl w:val="0"/>
+        <w:pBdr>
+          <w:top w:space="0" w:sz="0" w:val="nil"/>
+          <w:left w:space="0" w:sz="0" w:val="nil"/>
+          <w:bottom w:space="0" w:sz="0" w:val="nil"/>
+          <w:right w:space="0" w:sz="0" w:val="nil"/>
+          <w:between w:space="0" w:sz="0" w:val="nil"/>
+        </w:pBdr>
+        <w:shd w:fill="auto" w:val="clear"/>
+        <w:spacing w:after="0" w:before="283.2" w:line="276" w:lineRule="auto"/>
+        <w:ind w:left="619.1999999999998" w:right="633.6000000000013" w:firstLine="0"/>
+        <w:jc w:val="both"/>
+        <w:rPr>
+          <w:rFonts w:ascii="Arial" w:cs="Arial" w:eastAsia="Arial" w:hAnsi="Arial"/>
+          <w:b w:val="0"/>
+          <w:i w:val="0"/>
+          <w:smallCaps w:val="0"/>
+          <w:strike w:val="0"/>
+          <w:color w:val="000000"/>
+          <w:sz w:val="23.910398483276367"/>
+          <w:szCs w:val="23.910398483276367"/>
+          <w:u w:val="none"/>
+          <w:shd w:fill="auto" w:val="clear"/>
+          <w:vertAlign w:val="baseline"/>
+        </w:rPr>
+      </w:pPr>
+      <w:r>
+        <w:rPr>
+          <w:rFonts w:ascii="Arial" w:cs="Arial" w:eastAsia="Arial" w:hAnsi="Arial"/>
+          <w:b w:val="0"/>
+          <w:i w:val="0"/>
+          <w:smallCaps w:val="0"/>
+          <w:strike w:val="0"/>
+          <w:color w:val="000000"/>
+          <w:sz w:val="23.910398483276367"/>
+          <w:szCs w:val="23.910398483276367"/>
+          <w:u w:val="none"/>
+          <w:shd w:fill="auto" w:val="clear"/>
+          <w:vertAlign w:val="baseline"/>
+          <w:rtl w:val="0"/>
+        </w:rPr>
+        <w:t xml:space="preserve">6 DynamoDB 14 </w:t>
+      </w:r>
+    </w:p>
+    <w:p>
+      <w:pPr>
+        <w:keepNext w:val="0"/>
+        <w:keepLines w:val="0"/>
+        <w:widowControl w:val="0"/>
+        <w:pBdr>
+          <w:top w:space="0" w:sz="0" w:val="nil"/>
+          <w:left w:space="0" w:sz="0" w:val="nil"/>
+          <w:bottom w:space="0" w:sz="0" w:val="nil"/>
+          <w:right w:space="0" w:sz="0" w:val="nil"/>
+          <w:between w:space="0" w:sz="0" w:val="nil"/>
+        </w:pBdr>
+        <w:shd w:fill="auto" w:val="clear"/>
+        <w:spacing w:after="0" w:before="283.2" w:line="276" w:lineRule="auto"/>
+        <w:ind w:left="619.1999999999998" w:right="633.6000000000013" w:firstLine="0"/>
+        <w:jc w:val="both"/>
+        <w:rPr>
+          <w:rFonts w:ascii="Arial" w:cs="Arial" w:eastAsia="Arial" w:hAnsi="Arial"/>
+          <w:b w:val="0"/>
+          <w:i w:val="0"/>
+          <w:smallCaps w:val="0"/>
+          <w:strike w:val="0"/>
+          <w:color w:val="000000"/>
+          <w:sz w:val="23.910398483276367"/>
+          <w:szCs w:val="23.910398483276367"/>
+          <w:u w:val="none"/>
+          <w:shd w:fill="auto" w:val="clear"/>
+          <w:vertAlign w:val="baseline"/>
+        </w:rPr>
+      </w:pPr>
+      <w:r>
+        <w:rPr>
+          <w:rFonts w:ascii="Arial" w:cs="Arial" w:eastAsia="Arial" w:hAnsi="Arial"/>
+          <w:b w:val="0"/>
+          <w:i w:val="0"/>
+          <w:smallCaps w:val="0"/>
+          <w:strike w:val="0"/>
+          <w:color w:val="000000"/>
+          <w:sz w:val="23.910398483276367"/>
+          <w:szCs w:val="23.910398483276367"/>
+          <w:u w:val="none"/>
+          <w:shd w:fill="auto" w:val="clear"/>
+          <w:vertAlign w:val="baseline"/>
+          <w:rtl w:val="0"/>
+        </w:rPr>
+        <w:t xml:space="preserve">6.1 Introduction . . . . . . . . . . . . . . . . . . . . . . . . . . . . 14 </w:t>
+      </w:r>
+    </w:p>
+    <w:p>
+      <w:pPr>
+        <w:keepNext w:val="0"/>
+        <w:keepLines w:val="0"/>
+        <w:widowControl w:val="0"/>
+        <w:pBdr>
+          <w:top w:space="0" w:sz="0" w:val="nil"/>
+          <w:left w:space="0" w:sz="0" w:val="nil"/>
+          <w:bottom w:space="0" w:sz="0" w:val="nil"/>
+          <w:right w:space="0" w:sz="0" w:val="nil"/>
+          <w:between w:space="0" w:sz="0" w:val="nil"/>
+        </w:pBdr>
+        <w:shd w:fill="auto" w:val="clear"/>
+        <w:spacing w:after="0" w:before="283.2" w:line="276" w:lineRule="auto"/>
+        <w:ind w:left="619.1999999999998" w:right="633.6000000000013" w:firstLine="0"/>
+        <w:jc w:val="both"/>
+        <w:rPr>
+          <w:rFonts w:ascii="Arial" w:cs="Arial" w:eastAsia="Arial" w:hAnsi="Arial"/>
+          <w:b w:val="0"/>
+          <w:i w:val="0"/>
+          <w:smallCaps w:val="0"/>
+          <w:strike w:val="0"/>
+          <w:color w:val="000000"/>
+          <w:sz w:val="23.910398483276367"/>
+          <w:szCs w:val="23.910398483276367"/>
+          <w:u w:val="none"/>
+          <w:shd w:fill="auto" w:val="clear"/>
+          <w:vertAlign w:val="baseline"/>
+        </w:rPr>
+      </w:pPr>
+      <w:r>
+        <w:rPr>
+          <w:rFonts w:ascii="Arial" w:cs="Arial" w:eastAsia="Arial" w:hAnsi="Arial"/>
+          <w:b w:val="0"/>
+          <w:i w:val="0"/>
+          <w:smallCaps w:val="0"/>
+          <w:strike w:val="0"/>
+          <w:color w:val="000000"/>
+          <w:sz w:val="23.910398483276367"/>
+          <w:szCs w:val="23.910398483276367"/>
+          <w:u w:val="none"/>
+          <w:shd w:fill="auto" w:val="clear"/>
+          <w:vertAlign w:val="baseline"/>
+          <w:rtl w:val="0"/>
+        </w:rPr>
+        <w:t xml:space="preserve">6.2 Ressources . . . . . . . . . . . . . . . . . . . . . . . . . . . . . 14 </w:t>
       </w:r>
     </w:p>
     <w:p>

</xml_diff>